<commit_message>
Iron powder transformer loss calculations have been added to the final report.
</commit_message>
<xml_diff>
--- a/Report/Final Report/Final Report.docx
+++ b/Report/Final Report/Final Report.docx
@@ -640,7 +640,7 @@
             </w:rPr>
             <w:fldChar w:fldCharType="separate"/>
           </w:r>
-          <w:hyperlink w:anchor="_Toc76189284" w:history="1">
+          <w:hyperlink w:anchor="_Toc76193524" w:history="1">
             <w:r>
               <w:rPr>
                 <w:rStyle w:val="Kpr"/>
@@ -668,7 +668,7 @@
                 <w:noProof/>
                 <w:webHidden/>
               </w:rPr>
-              <w:instrText xml:space="preserve"> PAGEREF _Toc76189284 \h </w:instrText>
+              <w:instrText xml:space="preserve"> PAGEREF _Toc76193524 \h </w:instrText>
             </w:r>
             <w:r>
               <w:rPr>
@@ -712,7 +712,7 @@
               <w:lang w:val="en-US"/>
             </w:rPr>
           </w:pPr>
-          <w:hyperlink w:anchor="_Toc76189285" w:history="1">
+          <w:hyperlink w:anchor="_Toc76193525" w:history="1">
             <w:r>
               <w:rPr>
                 <w:rStyle w:val="Kpr"/>
@@ -740,7 +740,7 @@
                 <w:noProof/>
                 <w:webHidden/>
               </w:rPr>
-              <w:instrText xml:space="preserve"> PAGEREF _Toc76189285 \h </w:instrText>
+              <w:instrText xml:space="preserve"> PAGEREF _Toc76193525 \h </w:instrText>
             </w:r>
             <w:r>
               <w:rPr>
@@ -784,7 +784,7 @@
               <w:lang w:val="en-US"/>
             </w:rPr>
           </w:pPr>
-          <w:hyperlink w:anchor="_Toc76189286" w:history="1">
+          <w:hyperlink w:anchor="_Toc76193526" w:history="1">
             <w:r>
               <w:rPr>
                 <w:rStyle w:val="Kpr"/>
@@ -812,7 +812,7 @@
                 <w:noProof/>
                 <w:webHidden/>
               </w:rPr>
-              <w:instrText xml:space="preserve"> PAGEREF _Toc76189286 \h </w:instrText>
+              <w:instrText xml:space="preserve"> PAGEREF _Toc76193526 \h </w:instrText>
             </w:r>
             <w:r>
               <w:rPr>
@@ -856,7 +856,7 @@
               <w:lang w:val="en-US"/>
             </w:rPr>
           </w:pPr>
-          <w:hyperlink w:anchor="_Toc76189287" w:history="1">
+          <w:hyperlink w:anchor="_Toc76193527" w:history="1">
             <w:r>
               <w:rPr>
                 <w:rStyle w:val="Kpr"/>
@@ -884,7 +884,7 @@
                 <w:noProof/>
                 <w:webHidden/>
               </w:rPr>
-              <w:instrText xml:space="preserve"> PAGEREF _Toc76189287 \h </w:instrText>
+              <w:instrText xml:space="preserve"> PAGEREF _Toc76193527 \h </w:instrText>
             </w:r>
             <w:r>
               <w:rPr>
@@ -928,7 +928,7 @@
               <w:lang w:val="en-US"/>
             </w:rPr>
           </w:pPr>
-          <w:hyperlink w:anchor="_Toc76189288" w:history="1">
+          <w:hyperlink w:anchor="_Toc76193528" w:history="1">
             <w:r>
               <w:rPr>
                 <w:rStyle w:val="Kpr"/>
@@ -956,7 +956,7 @@
                 <w:noProof/>
                 <w:webHidden/>
               </w:rPr>
-              <w:instrText xml:space="preserve"> PAGEREF _Toc76189288 \h </w:instrText>
+              <w:instrText xml:space="preserve"> PAGEREF _Toc76193528 \h </w:instrText>
             </w:r>
             <w:r>
               <w:rPr>
@@ -1000,7 +1000,7 @@
               <w:lang w:val="en-US"/>
             </w:rPr>
           </w:pPr>
-          <w:hyperlink w:anchor="_Toc76189289" w:history="1">
+          <w:hyperlink w:anchor="_Toc76193529" w:history="1">
             <w:r>
               <w:rPr>
                 <w:rStyle w:val="Kpr"/>
@@ -1028,7 +1028,7 @@
                 <w:noProof/>
                 <w:webHidden/>
               </w:rPr>
-              <w:instrText xml:space="preserve"> PAGEREF _Toc76189289 \h </w:instrText>
+              <w:instrText xml:space="preserve"> PAGEREF _Toc76193529 \h </w:instrText>
             </w:r>
             <w:r>
               <w:rPr>
@@ -1072,7 +1072,7 @@
               <w:lang w:val="en-US"/>
             </w:rPr>
           </w:pPr>
-          <w:hyperlink w:anchor="_Toc76189290" w:history="1">
+          <w:hyperlink w:anchor="_Toc76193530" w:history="1">
             <w:r>
               <w:rPr>
                 <w:rStyle w:val="Kpr"/>
@@ -1100,7 +1100,7 @@
                 <w:noProof/>
                 <w:webHidden/>
               </w:rPr>
-              <w:instrText xml:space="preserve"> PAGEREF _Toc76189290 \h </w:instrText>
+              <w:instrText xml:space="preserve"> PAGEREF _Toc76193530 \h </w:instrText>
             </w:r>
             <w:r>
               <w:rPr>
@@ -1144,7 +1144,7 @@
               <w:lang w:val="en-US"/>
             </w:rPr>
           </w:pPr>
-          <w:hyperlink w:anchor="_Toc76189291" w:history="1">
+          <w:hyperlink w:anchor="_Toc76193531" w:history="1">
             <w:r>
               <w:rPr>
                 <w:rStyle w:val="Kpr"/>
@@ -1172,7 +1172,7 @@
                 <w:noProof/>
                 <w:webHidden/>
               </w:rPr>
-              <w:instrText xml:space="preserve"> PAGEREF _Toc76189291 \h </w:instrText>
+              <w:instrText xml:space="preserve"> PAGEREF _Toc76193531 \h </w:instrText>
             </w:r>
             <w:r>
               <w:rPr>
@@ -1216,7 +1216,7 @@
               <w:lang w:val="en-US"/>
             </w:rPr>
           </w:pPr>
-          <w:hyperlink w:anchor="_Toc76189292" w:history="1">
+          <w:hyperlink w:anchor="_Toc76193532" w:history="1">
             <w:r>
               <w:rPr>
                 <w:rStyle w:val="Kpr"/>
@@ -1244,7 +1244,7 @@
                 <w:noProof/>
                 <w:webHidden/>
               </w:rPr>
-              <w:instrText xml:space="preserve"> PAGEREF _Toc76189292 \h </w:instrText>
+              <w:instrText xml:space="preserve"> PAGEREF _Toc76193532 \h </w:instrText>
             </w:r>
             <w:r>
               <w:rPr>
@@ -1288,7 +1288,7 @@
               <w:lang w:val="en-US"/>
             </w:rPr>
           </w:pPr>
-          <w:hyperlink w:anchor="_Toc76189293" w:history="1">
+          <w:hyperlink w:anchor="_Toc76193533" w:history="1">
             <w:r>
               <w:rPr>
                 <w:rStyle w:val="Kpr"/>
@@ -1316,7 +1316,7 @@
                 <w:noProof/>
                 <w:webHidden/>
               </w:rPr>
-              <w:instrText xml:space="preserve"> PAGEREF _Toc76189293 \h </w:instrText>
+              <w:instrText xml:space="preserve"> PAGEREF _Toc76193533 \h </w:instrText>
             </w:r>
             <w:r>
               <w:rPr>
@@ -1360,7 +1360,7 @@
               <w:lang w:val="en-US"/>
             </w:rPr>
           </w:pPr>
-          <w:hyperlink w:anchor="_Toc76189294" w:history="1">
+          <w:hyperlink w:anchor="_Toc76193534" w:history="1">
             <w:r>
               <w:rPr>
                 <w:rStyle w:val="Kpr"/>
@@ -1388,7 +1388,7 @@
                 <w:noProof/>
                 <w:webHidden/>
               </w:rPr>
-              <w:instrText xml:space="preserve"> PAGEREF _Toc76189294 \h </w:instrText>
+              <w:instrText xml:space="preserve"> PAGEREF _Toc76193534 \h </w:instrText>
             </w:r>
             <w:r>
               <w:rPr>
@@ -1432,7 +1432,7 @@
               <w:lang w:val="en-US"/>
             </w:rPr>
           </w:pPr>
-          <w:hyperlink w:anchor="_Toc76189295" w:history="1">
+          <w:hyperlink w:anchor="_Toc76193535" w:history="1">
             <w:r>
               <w:rPr>
                 <w:rStyle w:val="Kpr"/>
@@ -1460,7 +1460,7 @@
                 <w:noProof/>
                 <w:webHidden/>
               </w:rPr>
-              <w:instrText xml:space="preserve"> PAGEREF _Toc76189295 \h </w:instrText>
+              <w:instrText xml:space="preserve"> PAGEREF _Toc76193535 \h </w:instrText>
             </w:r>
             <w:r>
               <w:rPr>
@@ -1504,7 +1504,7 @@
               <w:lang w:val="en-US"/>
             </w:rPr>
           </w:pPr>
-          <w:hyperlink w:anchor="_Toc76189296" w:history="1">
+          <w:hyperlink w:anchor="_Toc76193536" w:history="1">
             <w:r>
               <w:rPr>
                 <w:rStyle w:val="Kpr"/>
@@ -1532,7 +1532,7 @@
                 <w:noProof/>
                 <w:webHidden/>
               </w:rPr>
-              <w:instrText xml:space="preserve"> PAGEREF _Toc76189296 \h </w:instrText>
+              <w:instrText xml:space="preserve"> PAGEREF _Toc76193536 \h </w:instrText>
             </w:r>
             <w:r>
               <w:rPr>
@@ -1576,7 +1576,7 @@
               <w:lang w:val="en-US"/>
             </w:rPr>
           </w:pPr>
-          <w:hyperlink w:anchor="_Toc76189297" w:history="1">
+          <w:hyperlink w:anchor="_Toc76193537" w:history="1">
             <w:r>
               <w:rPr>
                 <w:rStyle w:val="Kpr"/>
@@ -1604,7 +1604,7 @@
                 <w:noProof/>
                 <w:webHidden/>
               </w:rPr>
-              <w:instrText xml:space="preserve"> PAGEREF _Toc76189297 \h </w:instrText>
+              <w:instrText xml:space="preserve"> PAGEREF _Toc76193537 \h </w:instrText>
             </w:r>
             <w:r>
               <w:rPr>
@@ -1648,7 +1648,7 @@
               <w:lang w:val="en-US"/>
             </w:rPr>
           </w:pPr>
-          <w:hyperlink w:anchor="_Toc76189298" w:history="1">
+          <w:hyperlink w:anchor="_Toc76193538" w:history="1">
             <w:r>
               <w:rPr>
                 <w:rStyle w:val="Kpr"/>
@@ -1676,7 +1676,7 @@
                 <w:noProof/>
                 <w:webHidden/>
               </w:rPr>
-              <w:instrText xml:space="preserve"> PAGEREF _Toc76189298 \h </w:instrText>
+              <w:instrText xml:space="preserve"> PAGEREF _Toc76193538 \h </w:instrText>
             </w:r>
             <w:r>
               <w:rPr>
@@ -1720,7 +1720,7 @@
               <w:lang w:val="en-US"/>
             </w:rPr>
           </w:pPr>
-          <w:hyperlink w:anchor="_Toc76189299" w:history="1">
+          <w:hyperlink w:anchor="_Toc76193539" w:history="1">
             <w:r>
               <w:rPr>
                 <w:rStyle w:val="Kpr"/>
@@ -1748,7 +1748,7 @@
                 <w:noProof/>
                 <w:webHidden/>
               </w:rPr>
-              <w:instrText xml:space="preserve"> PAGEREF _Toc76189299 \h </w:instrText>
+              <w:instrText xml:space="preserve"> PAGEREF _Toc76193539 \h </w:instrText>
             </w:r>
             <w:r>
               <w:rPr>
@@ -1768,7 +1768,7 @@
                 <w:noProof/>
                 <w:webHidden/>
               </w:rPr>
-              <w:t>20</w:t>
+              <w:t>19</w:t>
             </w:r>
             <w:r>
               <w:rPr>
@@ -1792,14 +1792,14 @@
               <w:lang w:val="en-US"/>
             </w:rPr>
           </w:pPr>
-          <w:hyperlink w:anchor="_Toc76189300" w:history="1">
+          <w:hyperlink w:anchor="_Toc76193540" w:history="1">
             <w:r>
               <w:rPr>
                 <w:rStyle w:val="Kpr"/>
                 <w:noProof/>
                 <w:lang w:val="en-US"/>
               </w:rPr>
-              <w:t>Transformer Power Losses</w:t>
+              <w:t>Ferrite Core Transformer Power Losses</w:t>
             </w:r>
             <w:r>
               <w:rPr>
@@ -1820,7 +1820,7 @@
                 <w:noProof/>
                 <w:webHidden/>
               </w:rPr>
-              <w:instrText xml:space="preserve"> PAGEREF _Toc76189300 \h </w:instrText>
+              <w:instrText xml:space="preserve"> PAGEREF _Toc76193540 \h </w:instrText>
             </w:r>
             <w:r>
               <w:rPr>
@@ -1840,7 +1840,7 @@
                 <w:noProof/>
                 <w:webHidden/>
               </w:rPr>
-              <w:t>20</w:t>
+              <w:t>19</w:t>
             </w:r>
             <w:r>
               <w:rPr>
@@ -1864,14 +1864,14 @@
               <w:lang w:val="en-US"/>
             </w:rPr>
           </w:pPr>
-          <w:hyperlink w:anchor="_Toc76189301" w:history="1">
+          <w:hyperlink w:anchor="_Toc76193541" w:history="1">
             <w:r>
               <w:rPr>
                 <w:rStyle w:val="Kpr"/>
                 <w:noProof/>
                 <w:lang w:val="en-US"/>
               </w:rPr>
-              <w:t>Mosfet power Loss</w:t>
+              <w:t>Iron Powder Core Transformer Power Losses</w:t>
             </w:r>
             <w:r>
               <w:rPr>
@@ -1892,7 +1892,7 @@
                 <w:noProof/>
                 <w:webHidden/>
               </w:rPr>
-              <w:instrText xml:space="preserve"> PAGEREF _Toc76189301 \h </w:instrText>
+              <w:instrText xml:space="preserve"> PAGEREF _Toc76193541 \h </w:instrText>
             </w:r>
             <w:r>
               <w:rPr>
@@ -1913,6 +1913,150 @@
                 <w:webHidden/>
               </w:rPr>
               <w:t>20</w:t>
+            </w:r>
+            <w:r>
+              <w:rPr>
+                <w:noProof/>
+                <w:webHidden/>
+              </w:rPr>
+              <w:fldChar w:fldCharType="end"/>
+            </w:r>
+          </w:hyperlink>
+        </w:p>
+        <w:p>
+          <w:pPr>
+            <w:pStyle w:val="T3"/>
+            <w:tabs>
+              <w:tab w:val="right" w:leader="dot" w:pos="9060"/>
+            </w:tabs>
+            <w:rPr>
+              <w:rFonts w:asciiTheme="minorHAnsi" w:eastAsiaTheme="minorEastAsia" w:hAnsiTheme="minorHAnsi"/>
+              <w:noProof/>
+              <w:sz w:val="22"/>
+              <w:lang w:val="en-US"/>
+            </w:rPr>
+          </w:pPr>
+          <w:hyperlink w:anchor="_Toc76193542" w:history="1">
+            <w:r>
+              <w:rPr>
+                <w:rStyle w:val="Kpr"/>
+                <w:noProof/>
+                <w:lang w:val="en-US"/>
+              </w:rPr>
+              <w:t>Core Losses</w:t>
+            </w:r>
+            <w:r>
+              <w:rPr>
+                <w:noProof/>
+                <w:webHidden/>
+              </w:rPr>
+              <w:tab/>
+            </w:r>
+            <w:r>
+              <w:rPr>
+                <w:noProof/>
+                <w:webHidden/>
+              </w:rPr>
+              <w:fldChar w:fldCharType="begin"/>
+            </w:r>
+            <w:r>
+              <w:rPr>
+                <w:noProof/>
+                <w:webHidden/>
+              </w:rPr>
+              <w:instrText xml:space="preserve"> PAGEREF _Toc76193542 \h </w:instrText>
+            </w:r>
+            <w:r>
+              <w:rPr>
+                <w:noProof/>
+                <w:webHidden/>
+              </w:rPr>
+            </w:r>
+            <w:r>
+              <w:rPr>
+                <w:noProof/>
+                <w:webHidden/>
+              </w:rPr>
+              <w:fldChar w:fldCharType="separate"/>
+            </w:r>
+            <w:r>
+              <w:rPr>
+                <w:noProof/>
+                <w:webHidden/>
+              </w:rPr>
+              <w:t>20</w:t>
+            </w:r>
+            <w:r>
+              <w:rPr>
+                <w:noProof/>
+                <w:webHidden/>
+              </w:rPr>
+              <w:fldChar w:fldCharType="end"/>
+            </w:r>
+          </w:hyperlink>
+        </w:p>
+        <w:p>
+          <w:pPr>
+            <w:pStyle w:val="T3"/>
+            <w:tabs>
+              <w:tab w:val="right" w:leader="dot" w:pos="9060"/>
+            </w:tabs>
+            <w:rPr>
+              <w:rFonts w:asciiTheme="minorHAnsi" w:eastAsiaTheme="minorEastAsia" w:hAnsiTheme="minorHAnsi"/>
+              <w:noProof/>
+              <w:sz w:val="22"/>
+              <w:lang w:val="en-US"/>
+            </w:rPr>
+          </w:pPr>
+          <w:hyperlink w:anchor="_Toc76193543" w:history="1">
+            <w:r>
+              <w:rPr>
+                <w:rStyle w:val="Kpr"/>
+                <w:noProof/>
+                <w:lang w:val="en-US"/>
+              </w:rPr>
+              <w:t>Copper Losses</w:t>
+            </w:r>
+            <w:r>
+              <w:rPr>
+                <w:noProof/>
+                <w:webHidden/>
+              </w:rPr>
+              <w:tab/>
+            </w:r>
+            <w:r>
+              <w:rPr>
+                <w:noProof/>
+                <w:webHidden/>
+              </w:rPr>
+              <w:fldChar w:fldCharType="begin"/>
+            </w:r>
+            <w:r>
+              <w:rPr>
+                <w:noProof/>
+                <w:webHidden/>
+              </w:rPr>
+              <w:instrText xml:space="preserve"> PAGEREF _Toc76193543 \h </w:instrText>
+            </w:r>
+            <w:r>
+              <w:rPr>
+                <w:noProof/>
+                <w:webHidden/>
+              </w:rPr>
+            </w:r>
+            <w:r>
+              <w:rPr>
+                <w:noProof/>
+                <w:webHidden/>
+              </w:rPr>
+              <w:fldChar w:fldCharType="separate"/>
+            </w:r>
+            <w:r>
+              <w:rPr>
+                <w:noProof/>
+                <w:webHidden/>
+              </w:rPr>
+              <w:t>21</w:t>
             </w:r>
             <w:r>
               <w:rPr>
@@ -1936,14 +2080,14 @@
               <w:lang w:val="en-US"/>
             </w:rPr>
           </w:pPr>
-          <w:hyperlink w:anchor="_Toc76189302" w:history="1">
+          <w:hyperlink w:anchor="_Toc76193544" w:history="1">
             <w:r>
               <w:rPr>
                 <w:rStyle w:val="Kpr"/>
                 <w:noProof/>
                 <w:lang w:val="en-US"/>
               </w:rPr>
-              <w:t>Diode Loss</w:t>
+              <w:t>Mosfet power Loss</w:t>
             </w:r>
             <w:r>
               <w:rPr>
@@ -1964,7 +2108,7 @@
                 <w:noProof/>
                 <w:webHidden/>
               </w:rPr>
-              <w:instrText xml:space="preserve"> PAGEREF _Toc76189302 \h </w:instrText>
+              <w:instrText xml:space="preserve"> PAGEREF _Toc76193544 \h </w:instrText>
             </w:r>
             <w:r>
               <w:rPr>
@@ -2008,14 +2152,14 @@
               <w:lang w:val="en-US"/>
             </w:rPr>
           </w:pPr>
-          <w:hyperlink w:anchor="_Toc76189303" w:history="1">
+          <w:hyperlink w:anchor="_Toc76193545" w:history="1">
             <w:r>
               <w:rPr>
                 <w:rStyle w:val="Kpr"/>
                 <w:noProof/>
                 <w:lang w:val="en-US"/>
               </w:rPr>
-              <w:t>Snubber Loss</w:t>
+              <w:t>Diode Loss</w:t>
             </w:r>
             <w:r>
               <w:rPr>
@@ -2036,7 +2180,79 @@
                 <w:noProof/>
                 <w:webHidden/>
               </w:rPr>
-              <w:instrText xml:space="preserve"> PAGEREF _Toc76189303 \h </w:instrText>
+              <w:instrText xml:space="preserve"> PAGEREF _Toc76193545 \h </w:instrText>
+            </w:r>
+            <w:r>
+              <w:rPr>
+                <w:noProof/>
+                <w:webHidden/>
+              </w:rPr>
+            </w:r>
+            <w:r>
+              <w:rPr>
+                <w:noProof/>
+                <w:webHidden/>
+              </w:rPr>
+              <w:fldChar w:fldCharType="separate"/>
+            </w:r>
+            <w:r>
+              <w:rPr>
+                <w:noProof/>
+                <w:webHidden/>
+              </w:rPr>
+              <w:t>21</w:t>
+            </w:r>
+            <w:r>
+              <w:rPr>
+                <w:noProof/>
+                <w:webHidden/>
+              </w:rPr>
+              <w:fldChar w:fldCharType="end"/>
+            </w:r>
+          </w:hyperlink>
+        </w:p>
+        <w:p>
+          <w:pPr>
+            <w:pStyle w:val="T2"/>
+            <w:tabs>
+              <w:tab w:val="right" w:leader="dot" w:pos="9060"/>
+            </w:tabs>
+            <w:rPr>
+              <w:rFonts w:asciiTheme="minorHAnsi" w:eastAsiaTheme="minorEastAsia" w:hAnsiTheme="minorHAnsi"/>
+              <w:noProof/>
+              <w:sz w:val="22"/>
+              <w:lang w:val="en-US"/>
+            </w:rPr>
+          </w:pPr>
+          <w:hyperlink w:anchor="_Toc76193546" w:history="1">
+            <w:r>
+              <w:rPr>
+                <w:rStyle w:val="Kpr"/>
+                <w:noProof/>
+                <w:lang w:val="en-US"/>
+              </w:rPr>
+              <w:t>Snubber Loss</w:t>
+            </w:r>
+            <w:r>
+              <w:rPr>
+                <w:noProof/>
+                <w:webHidden/>
+              </w:rPr>
+              <w:tab/>
+            </w:r>
+            <w:r>
+              <w:rPr>
+                <w:noProof/>
+                <w:webHidden/>
+              </w:rPr>
+              <w:fldChar w:fldCharType="begin"/>
+            </w:r>
+            <w:r>
+              <w:rPr>
+                <w:noProof/>
+                <w:webHidden/>
+              </w:rPr>
+              <w:instrText xml:space="preserve"> PAGEREF _Toc76193546 \h </w:instrText>
             </w:r>
             <w:r>
               <w:rPr>
@@ -2080,7 +2296,7 @@
               <w:lang w:val="en-US"/>
             </w:rPr>
           </w:pPr>
-          <w:hyperlink w:anchor="_Toc76189304" w:history="1">
+          <w:hyperlink w:anchor="_Toc76193547" w:history="1">
             <w:r>
               <w:rPr>
                 <w:rStyle w:val="Kpr"/>
@@ -2108,7 +2324,7 @@
                 <w:noProof/>
                 <w:webHidden/>
               </w:rPr>
-              <w:instrText xml:space="preserve"> PAGEREF _Toc76189304 \h </w:instrText>
+              <w:instrText xml:space="preserve"> PAGEREF _Toc76193547 \h </w:instrText>
             </w:r>
             <w:r>
               <w:rPr>
@@ -2128,7 +2344,7 @@
                 <w:noProof/>
                 <w:webHidden/>
               </w:rPr>
-              <w:t>22</w:t>
+              <w:t>23</w:t>
             </w:r>
             <w:r>
               <w:rPr>
@@ -2152,7 +2368,7 @@
               <w:lang w:val="en-US"/>
             </w:rPr>
           </w:pPr>
-          <w:hyperlink w:anchor="_Toc76189305" w:history="1">
+          <w:hyperlink w:anchor="_Toc76193548" w:history="1">
             <w:r>
               <w:rPr>
                 <w:rStyle w:val="Kpr"/>
@@ -2180,7 +2396,7 @@
                 <w:noProof/>
                 <w:webHidden/>
               </w:rPr>
-              <w:instrText xml:space="preserve"> PAGEREF _Toc76189305 \h </w:instrText>
+              <w:instrText xml:space="preserve"> PAGEREF _Toc76193548 \h </w:instrText>
             </w:r>
             <w:r>
               <w:rPr>
@@ -2200,7 +2416,7 @@
                 <w:noProof/>
                 <w:webHidden/>
               </w:rPr>
-              <w:t>24</w:t>
+              <w:t>25</w:t>
             </w:r>
             <w:r>
               <w:rPr>
@@ -2379,7 +2595,7 @@
           <w:lang w:val="en-US"/>
         </w:rPr>
       </w:pPr>
-      <w:bookmarkStart w:id="1" w:name="_Toc76189284"/>
+      <w:bookmarkStart w:id="1" w:name="_Toc76193524"/>
       <w:r>
         <w:rPr>
           <w:lang w:val="en-US"/>
@@ -2437,7 +2653,7 @@
           <w:lang w:val="en-US"/>
         </w:rPr>
       </w:pPr>
-      <w:bookmarkStart w:id="2" w:name="_Toc76189285"/>
+      <w:bookmarkStart w:id="2" w:name="_Toc76193525"/>
       <w:r>
         <w:rPr>
           <w:lang w:val="en-US"/>
@@ -2617,7 +2833,7 @@
           <w:lang w:val="en-US"/>
         </w:rPr>
       </w:pPr>
-      <w:bookmarkStart w:id="3" w:name="_Toc76189286"/>
+      <w:bookmarkStart w:id="3" w:name="_Toc76193526"/>
       <w:r>
         <w:rPr>
           <w:lang w:val="en-US"/>
@@ -2633,7 +2849,7 @@
           <w:lang w:val="en-US"/>
         </w:rPr>
       </w:pPr>
-      <w:bookmarkStart w:id="4" w:name="_Toc76189287"/>
+      <w:bookmarkStart w:id="4" w:name="_Toc76193527"/>
       <w:r>
         <w:rPr>
           <w:lang w:val="en-US"/>
@@ -2919,7 +3135,7 @@
           <w:lang w:val="en-US"/>
         </w:rPr>
       </w:pPr>
-      <w:bookmarkStart w:id="5" w:name="_Toc76189288"/>
+      <w:bookmarkStart w:id="5" w:name="_Toc76193528"/>
       <w:r>
         <w:rPr>
           <w:lang w:val="en-US"/>
@@ -3227,7 +3443,7 @@
           <w:lang w:val="en-US"/>
         </w:rPr>
       </w:pPr>
-      <w:bookmarkStart w:id="6" w:name="_Toc76189289"/>
+      <w:bookmarkStart w:id="6" w:name="_Toc76193529"/>
       <w:r>
         <w:rPr>
           <w:lang w:val="en-US"/>
@@ -3245,7 +3461,7 @@
         </w:rPr>
       </w:pPr>
       <w:bookmarkStart w:id="7" w:name="_Toc70774767"/>
-      <w:bookmarkStart w:id="8" w:name="_Toc76189290"/>
+      <w:bookmarkStart w:id="8" w:name="_Toc76193530"/>
       <w:r>
         <w:rPr>
           <w:lang w:val="en-US"/>
@@ -3353,7 +3569,7 @@
         </w:rPr>
       </w:pPr>
       <w:bookmarkStart w:id="9" w:name="_Toc70774768"/>
-      <w:bookmarkStart w:id="10" w:name="_Toc76189291"/>
+      <w:bookmarkStart w:id="10" w:name="_Toc76193531"/>
       <w:r>
         <w:rPr>
           <w:lang w:val="en-US"/>
@@ -3737,7 +3953,7 @@
           <w:lang w:val="en-US"/>
         </w:rPr>
       </w:pPr>
-      <w:bookmarkStart w:id="11" w:name="_Toc76189292"/>
+      <w:bookmarkStart w:id="11" w:name="_Toc76193532"/>
       <w:r>
         <w:rPr>
           <w:rFonts w:eastAsiaTheme="minorEastAsia"/>
@@ -9981,7 +10197,7 @@
         </w:rPr>
       </w:pPr>
       <w:bookmarkStart w:id="12" w:name="_Toc76020934"/>
-      <w:bookmarkStart w:id="13" w:name="_Toc76189293"/>
+      <w:bookmarkStart w:id="13" w:name="_Toc76193533"/>
       <w:r>
         <w:rPr>
           <w:rFonts w:eastAsiaTheme="minorEastAsia"/>
@@ -10000,7 +10216,7 @@
         </w:rPr>
       </w:pPr>
       <w:bookmarkStart w:id="14" w:name="_Toc76020935"/>
-      <w:bookmarkStart w:id="15" w:name="_Toc76189294"/>
+      <w:bookmarkStart w:id="15" w:name="_Toc76193534"/>
       <w:r>
         <w:rPr>
           <w:lang w:val="en-US"/>
@@ -10057,21 +10273,7 @@
         <w:rPr>
           <w:lang w:val="en-US"/>
         </w:rPr>
-        <w:t xml:space="preserve"> time. This can be calculated using the peak current and indu</w:t>
-      </w:r>
-      <w:proofErr w:type="spellStart"/>
-      <w:r>
-        <w:rPr>
-          <w:lang w:val="en-US"/>
-        </w:rPr>
-        <w:t>ctance</w:t>
-      </w:r>
-      <w:proofErr w:type="spellEnd"/>
-      <w:r>
-        <w:rPr>
-          <w:lang w:val="en-US"/>
-        </w:rPr>
-        <w:t xml:space="preserve"> of the primary.</w:t>
+        <w:t xml:space="preserve"> time. This can be calculated using the peak current and inductance of the primary.</w:t>
       </w:r>
     </w:p>
     <w:p>
@@ -11300,7 +11502,7 @@
         </w:rPr>
       </w:pPr>
       <w:bookmarkStart w:id="16" w:name="_Toc76020936"/>
-      <w:bookmarkStart w:id="17" w:name="_Toc76189295"/>
+      <w:bookmarkStart w:id="17" w:name="_Toc76193535"/>
       <w:r>
         <w:rPr>
           <w:lang w:val="en-US"/>
@@ -12994,7 +13196,7 @@
         </w:rPr>
       </w:pPr>
       <w:bookmarkStart w:id="18" w:name="_Toc59829184"/>
-      <w:bookmarkStart w:id="19" w:name="_Toc76189296"/>
+      <w:bookmarkStart w:id="19" w:name="_Toc76193536"/>
       <w:r>
         <w:rPr>
           <w:lang w:val="en-US"/>
@@ -16033,7 +16235,7 @@
           <w:lang w:val="en-US"/>
         </w:rPr>
       </w:pPr>
-      <w:bookmarkStart w:id="22" w:name="_Toc76189297"/>
+      <w:bookmarkStart w:id="22" w:name="_Toc76193537"/>
       <w:r>
         <w:rPr>
           <w:lang w:val="en-US"/>
@@ -17851,7 +18053,7 @@
         </w:rPr>
       </w:pPr>
       <w:bookmarkStart w:id="24" w:name="_Hlk70889819"/>
-      <w:bookmarkStart w:id="25" w:name="_Toc76189298"/>
+      <w:bookmarkStart w:id="25" w:name="_Toc76193538"/>
       <w:r>
         <w:rPr>
           <w:lang w:val="en-US"/>
@@ -19566,12 +19768,11 @@
           <w:lang w:val="en-US"/>
         </w:rPr>
       </w:pPr>
-      <w:bookmarkStart w:id="26" w:name="_Toc76189299"/>
-      <w:r>
-        <w:rPr>
-          <w:lang w:val="en-US"/>
-        </w:rPr>
-        <w:lastRenderedPageBreak/>
+      <w:bookmarkStart w:id="26" w:name="_Toc76193539"/>
+      <w:r>
+        <w:rPr>
+          <w:lang w:val="en-US"/>
+        </w:rPr>
         <w:t>Power Losses</w:t>
       </w:r>
       <w:bookmarkStart w:id="27" w:name="_Toc59829203"/>
@@ -19584,7 +19785,15 @@
           <w:lang w:val="en-US"/>
         </w:rPr>
       </w:pPr>
-      <w:bookmarkStart w:id="28" w:name="_Toc76189300"/>
+      <w:bookmarkStart w:id="28" w:name="_Toc76020941"/>
+      <w:bookmarkStart w:id="29" w:name="_Toc76193540"/>
+      <w:bookmarkEnd w:id="27"/>
+      <w:r>
+        <w:rPr>
+          <w:lang w:val="en-US"/>
+        </w:rPr>
+        <w:t xml:space="preserve">Ferrite Core </w:t>
+      </w:r>
       <w:r>
         <w:rPr>
           <w:lang w:val="en-US"/>
@@ -19592,17 +19801,32 @@
         <w:t>Transformer Power Losses</w:t>
       </w:r>
       <w:bookmarkEnd w:id="28"/>
-    </w:p>
-    <w:p>
-      <w:pPr>
-        <w:rPr>
-          <w:lang w:val="en-US"/>
-        </w:rPr>
-      </w:pPr>
-      <w:r>
-        <w:rPr>
-          <w:lang w:val="en-US"/>
-        </w:rPr>
+      <w:bookmarkEnd w:id="29"/>
+    </w:p>
+    <w:p>
+      <w:pPr>
+        <w:rPr>
+          <w:lang w:val="en-US"/>
+        </w:rPr>
+      </w:pPr>
+      <w:r>
+        <w:rPr>
+          <w:lang w:val="en-US"/>
+        </w:rPr>
+        <w:t>Ferrite Core Power Losses</w:t>
+      </w:r>
+    </w:p>
+    <w:p>
+      <w:pPr>
+        <w:rPr>
+          <w:lang w:val="en-US"/>
+        </w:rPr>
+      </w:pPr>
+      <w:r>
+        <w:rPr>
+          <w:lang w:val="en-US"/>
+        </w:rPr>
+        <w:lastRenderedPageBreak/>
         <w:t xml:space="preserve">Required length of wire have been calculated for both primary and secondary in the transformer </w:t>
       </w:r>
       <w:proofErr w:type="gramStart"/>
@@ -21333,6 +21557,7 @@
     <w:p>
       <w:pPr>
         <w:rPr>
+          <w:rFonts w:eastAsiaTheme="minorEastAsia"/>
           <w:lang w:val="en-US"/>
         </w:rPr>
       </w:pPr>
@@ -21385,7 +21610,1152 @@
         <w:t>: Total power loss</w:t>
       </w:r>
     </w:p>
-    <w:bookmarkEnd w:id="27"/>
+    <w:p>
+      <w:pPr>
+        <w:rPr>
+          <w:rFonts w:eastAsiaTheme="minorEastAsia"/>
+          <w:lang w:val="en-US"/>
+        </w:rPr>
+      </w:pPr>
+    </w:p>
+    <w:p>
+      <w:pPr>
+        <w:pStyle w:val="Balk2"/>
+        <w:rPr>
+          <w:lang w:val="en-US"/>
+        </w:rPr>
+      </w:pPr>
+      <w:bookmarkStart w:id="30" w:name="_Toc76193541"/>
+      <w:r>
+        <w:rPr>
+          <w:lang w:val="en-US"/>
+        </w:rPr>
+        <w:t>Iron Powder Core Transformer Power Losses</w:t>
+      </w:r>
+      <w:bookmarkEnd w:id="30"/>
+    </w:p>
+    <w:p>
+      <w:pPr>
+        <w:pStyle w:val="Balk3"/>
+        <w:rPr>
+          <w:lang w:val="en-US"/>
+        </w:rPr>
+      </w:pPr>
+      <w:bookmarkStart w:id="31" w:name="_Toc76193542"/>
+      <w:r>
+        <w:rPr>
+          <w:lang w:val="en-US"/>
+        </w:rPr>
+        <w:t>Core Losses</w:t>
+      </w:r>
+      <w:bookmarkEnd w:id="31"/>
+    </w:p>
+    <w:p>
+      <w:pPr>
+        <w:rPr>
+          <w:lang w:val="en-US"/>
+        </w:rPr>
+      </w:pPr>
+      <w:r>
+        <w:rPr>
+          <w:lang w:val="en-US"/>
+        </w:rPr>
+        <w:t xml:space="preserve">It is deemed appropriate to calculate core losses of the iron powder core using the peak current of the primary side by the Equation </w:t>
+      </w:r>
+      <w:r>
+        <w:rPr>
+          <w:highlight w:val="yellow"/>
+          <w:lang w:val="en-US"/>
+        </w:rPr>
+        <w:t>…</w:t>
+      </w:r>
+      <w:r>
+        <w:rPr>
+          <w:lang w:val="en-US"/>
+        </w:rPr>
+        <w:t>:</w:t>
+      </w:r>
+    </w:p>
+    <w:p>
+      <w:pPr>
+        <w:rPr>
+          <w:rFonts w:eastAsiaTheme="minorEastAsia"/>
+          <w:lang w:val="en-US"/>
+        </w:rPr>
+      </w:pPr>
+      <m:oMathPara>
+        <m:oMath>
+          <m:sSub>
+            <m:sSubPr>
+              <m:ctrlPr>
+                <w:rPr>
+                  <w:rFonts w:ascii="Cambria Math" w:hAnsi="Cambria Math"/>
+                  <w:i/>
+                  <w:lang w:val="en-US"/>
+                </w:rPr>
+              </m:ctrlPr>
+            </m:sSubPr>
+            <m:e>
+              <m:r>
+                <w:rPr>
+                  <w:rFonts w:ascii="Cambria Math" w:hAnsi="Cambria Math"/>
+                  <w:lang w:val="en-US"/>
+                </w:rPr>
+                <m:t>B</m:t>
+              </m:r>
+            </m:e>
+            <m:sub>
+              <m:r>
+                <w:rPr>
+                  <w:rFonts w:ascii="Cambria Math" w:hAnsi="Cambria Math"/>
+                  <w:lang w:val="en-US"/>
+                </w:rPr>
+                <m:t>pk</m:t>
+              </m:r>
+            </m:sub>
+          </m:sSub>
+          <m:r>
+            <w:rPr>
+              <w:rFonts w:ascii="Cambria Math" w:hAnsi="Cambria Math"/>
+              <w:lang w:val="en-US"/>
+            </w:rPr>
+            <m:t>=</m:t>
+          </m:r>
+          <m:f>
+            <m:fPr>
+              <m:ctrlPr>
+                <w:rPr>
+                  <w:rFonts w:ascii="Cambria Math" w:hAnsi="Cambria Math"/>
+                  <w:i/>
+                  <w:lang w:val="en-US"/>
+                </w:rPr>
+              </m:ctrlPr>
+            </m:fPr>
+            <m:num>
+              <m:sSub>
+                <m:sSubPr>
+                  <m:ctrlPr>
+                    <w:rPr>
+                      <w:rFonts w:ascii="Cambria Math" w:hAnsi="Cambria Math"/>
+                      <w:i/>
+                      <w:lang w:val="en-US"/>
+                    </w:rPr>
+                  </m:ctrlPr>
+                </m:sSubPr>
+                <m:e>
+                  <m:r>
+                    <w:rPr>
+                      <w:rFonts w:ascii="Cambria Math" w:hAnsi="Cambria Math"/>
+                      <w:lang w:val="en-US"/>
+                    </w:rPr>
+                    <m:t>I</m:t>
+                  </m:r>
+                </m:e>
+                <m:sub>
+                  <m:r>
+                    <w:rPr>
+                      <w:rFonts w:ascii="Cambria Math" w:hAnsi="Cambria Math"/>
+                      <w:lang w:val="en-US"/>
+                    </w:rPr>
+                    <m:t>pk</m:t>
+                  </m:r>
+                </m:sub>
+              </m:sSub>
+              <m:sSub>
+                <m:sSubPr>
+                  <m:ctrlPr>
+                    <w:rPr>
+                      <w:rFonts w:ascii="Cambria Math" w:hAnsi="Cambria Math"/>
+                      <w:i/>
+                      <w:lang w:val="en-US"/>
+                    </w:rPr>
+                  </m:ctrlPr>
+                </m:sSubPr>
+                <m:e>
+                  <m:r>
+                    <w:rPr>
+                      <w:rFonts w:ascii="Cambria Math" w:hAnsi="Cambria Math"/>
+                      <w:lang w:val="en-US"/>
+                    </w:rPr>
+                    <m:t>L</m:t>
+                  </m:r>
+                </m:e>
+                <m:sub>
+                  <m:r>
+                    <w:rPr>
+                      <w:rFonts w:ascii="Cambria Math" w:hAnsi="Cambria Math"/>
+                      <w:lang w:val="en-US"/>
+                    </w:rPr>
+                    <m:t>pri</m:t>
+                  </m:r>
+                </m:sub>
+              </m:sSub>
+            </m:num>
+            <m:den>
+              <m:sSub>
+                <m:sSubPr>
+                  <m:ctrlPr>
+                    <w:rPr>
+                      <w:rFonts w:ascii="Cambria Math" w:hAnsi="Cambria Math"/>
+                      <w:i/>
+                      <w:lang w:val="en-US"/>
+                    </w:rPr>
+                  </m:ctrlPr>
+                </m:sSubPr>
+                <m:e>
+                  <m:r>
+                    <w:rPr>
+                      <w:rFonts w:ascii="Cambria Math" w:hAnsi="Cambria Math"/>
+                      <w:lang w:val="en-US"/>
+                    </w:rPr>
+                    <m:t>N</m:t>
+                  </m:r>
+                </m:e>
+                <m:sub>
+                  <m:r>
+                    <w:rPr>
+                      <w:rFonts w:ascii="Cambria Math" w:hAnsi="Cambria Math"/>
+                      <w:lang w:val="en-US"/>
+                    </w:rPr>
+                    <m:t>pri</m:t>
+                  </m:r>
+                </m:sub>
+              </m:sSub>
+              <m:sSub>
+                <m:sSubPr>
+                  <m:ctrlPr>
+                    <w:rPr>
+                      <w:rFonts w:ascii="Cambria Math" w:hAnsi="Cambria Math"/>
+                      <w:i/>
+                      <w:lang w:val="en-US"/>
+                    </w:rPr>
+                  </m:ctrlPr>
+                </m:sSubPr>
+                <m:e>
+                  <m:r>
+                    <w:rPr>
+                      <w:rFonts w:ascii="Cambria Math" w:hAnsi="Cambria Math"/>
+                      <w:lang w:val="en-US"/>
+                    </w:rPr>
+                    <m:t>A</m:t>
+                  </m:r>
+                </m:e>
+                <m:sub>
+                  <m:r>
+                    <w:rPr>
+                      <w:rFonts w:ascii="Cambria Math" w:hAnsi="Cambria Math"/>
+                      <w:lang w:val="en-US"/>
+                    </w:rPr>
+                    <m:t>e</m:t>
+                  </m:r>
+                </m:sub>
+              </m:sSub>
+            </m:den>
+          </m:f>
+          <m:r>
+            <w:rPr>
+              <w:rFonts w:ascii="Cambria Math" w:eastAsiaTheme="minorEastAsia" w:hAnsi="Cambria Math"/>
+              <w:lang w:val="en-US"/>
+            </w:rPr>
+            <m:t>=0.0226</m:t>
+          </m:r>
+        </m:oMath>
+      </m:oMathPara>
+    </w:p>
+    <w:p>
+      <w:pPr>
+        <w:rPr>
+          <w:rFonts w:eastAsiaTheme="minorEastAsia"/>
+          <w:lang w:val="en-US"/>
+        </w:rPr>
+      </w:pPr>
+      <m:oMathPara>
+        <m:oMath>
+          <m:r>
+            <w:rPr>
+              <w:rFonts w:ascii="Cambria Math" w:hAnsi="Cambria Math"/>
+              <w:lang w:val="en-US"/>
+            </w:rPr>
+            <m:t>Core Loss=a</m:t>
+          </m:r>
+          <m:sSup>
+            <m:sSupPr>
+              <m:ctrlPr>
+                <w:rPr>
+                  <w:rFonts w:ascii="Cambria Math" w:hAnsi="Cambria Math"/>
+                  <w:i/>
+                  <w:lang w:val="en-US"/>
+                </w:rPr>
+              </m:ctrlPr>
+            </m:sSupPr>
+            <m:e>
+              <m:r>
+                <w:rPr>
+                  <w:rFonts w:ascii="Cambria Math" w:hAnsi="Cambria Math"/>
+                  <w:lang w:val="en-US"/>
+                </w:rPr>
+                <m:t>B</m:t>
+              </m:r>
+            </m:e>
+            <m:sup>
+              <m:r>
+                <w:rPr>
+                  <w:rFonts w:ascii="Cambria Math" w:hAnsi="Cambria Math"/>
+                  <w:lang w:val="en-US"/>
+                </w:rPr>
+                <m:t>b</m:t>
+              </m:r>
+            </m:sup>
+          </m:sSup>
+          <m:sSup>
+            <m:sSupPr>
+              <m:ctrlPr>
+                <w:rPr>
+                  <w:rFonts w:ascii="Cambria Math" w:hAnsi="Cambria Math"/>
+                  <w:i/>
+                  <w:lang w:val="en-US"/>
+                </w:rPr>
+              </m:ctrlPr>
+            </m:sSupPr>
+            <m:e>
+              <m:r>
+                <w:rPr>
+                  <w:rFonts w:ascii="Cambria Math" w:hAnsi="Cambria Math"/>
+                  <w:lang w:val="en-US"/>
+                </w:rPr>
+                <m:t>f</m:t>
+              </m:r>
+            </m:e>
+            <m:sup>
+              <m:r>
+                <w:rPr>
+                  <w:rFonts w:ascii="Cambria Math" w:hAnsi="Cambria Math"/>
+                  <w:lang w:val="en-US"/>
+                </w:rPr>
+                <m:t>c</m:t>
+              </m:r>
+            </m:sup>
+          </m:sSup>
+          <m:r>
+            <w:rPr>
+              <w:rFonts w:ascii="Cambria Math" w:hAnsi="Cambria Math"/>
+              <w:lang w:val="en-US"/>
+            </w:rPr>
+            <m:t>=31.4</m:t>
+          </m:r>
+        </m:oMath>
+      </m:oMathPara>
+    </w:p>
+    <w:p>
+      <w:pPr>
+        <w:rPr>
+          <w:rFonts w:eastAsiaTheme="minorEastAsia"/>
+          <w:lang w:val="en-US"/>
+        </w:rPr>
+      </w:pPr>
+      <w:r>
+        <w:rPr>
+          <w:rFonts w:eastAsiaTheme="minorEastAsia"/>
+          <w:lang w:val="en-US"/>
+        </w:rPr>
+        <w:t xml:space="preserve">This core loss calculation gives a value for the material time, but it should be recalculated using the core dimensions as Equation </w:t>
+      </w:r>
+      <w:r>
+        <w:rPr>
+          <w:rFonts w:eastAsiaTheme="minorEastAsia"/>
+          <w:highlight w:val="yellow"/>
+          <w:lang w:val="en-US"/>
+        </w:rPr>
+        <w:t>…</w:t>
+      </w:r>
+      <w:r>
+        <w:rPr>
+          <w:rFonts w:eastAsiaTheme="minorEastAsia"/>
+          <w:lang w:val="en-US"/>
+        </w:rPr>
+        <w:t xml:space="preserve"> shows:</w:t>
+      </w:r>
+    </w:p>
+    <w:p>
+      <w:pPr>
+        <w:rPr>
+          <w:rFonts w:eastAsiaTheme="minorEastAsia"/>
+          <w:lang w:val="en-US"/>
+        </w:rPr>
+      </w:pPr>
+      <m:oMathPara>
+        <m:oMath>
+          <m:sSub>
+            <m:sSubPr>
+              <m:ctrlPr>
+                <w:rPr>
+                  <w:rFonts w:ascii="Cambria Math" w:eastAsiaTheme="minorEastAsia" w:hAnsi="Cambria Math"/>
+                  <w:i/>
+                  <w:lang w:val="en-US"/>
+                </w:rPr>
+              </m:ctrlPr>
+            </m:sSubPr>
+            <m:e>
+              <m:r>
+                <w:rPr>
+                  <w:rFonts w:ascii="Cambria Math" w:eastAsiaTheme="minorEastAsia" w:hAnsi="Cambria Math"/>
+                  <w:lang w:val="en-US"/>
+                </w:rPr>
+                <m:t>P</m:t>
+              </m:r>
+            </m:e>
+            <m:sub>
+              <m:r>
+                <w:rPr>
+                  <w:rFonts w:ascii="Cambria Math" w:eastAsiaTheme="minorEastAsia" w:hAnsi="Cambria Math"/>
+                  <w:lang w:val="en-US"/>
+                </w:rPr>
+                <m:t>fe</m:t>
+              </m:r>
+            </m:sub>
+          </m:sSub>
+          <m:r>
+            <w:rPr>
+              <w:rFonts w:ascii="Cambria Math" w:eastAsiaTheme="minorEastAsia" w:hAnsi="Cambria Math"/>
+              <w:lang w:val="en-US"/>
+            </w:rPr>
+            <m:t>=PL</m:t>
+          </m:r>
+          <m:sSub>
+            <m:sSubPr>
+              <m:ctrlPr>
+                <w:rPr>
+                  <w:rFonts w:ascii="Cambria Math" w:eastAsiaTheme="minorEastAsia" w:hAnsi="Cambria Math"/>
+                  <w:i/>
+                  <w:lang w:val="en-US"/>
+                </w:rPr>
+              </m:ctrlPr>
+            </m:sSubPr>
+            <m:e>
+              <m:r>
+                <w:rPr>
+                  <w:rFonts w:ascii="Cambria Math" w:eastAsiaTheme="minorEastAsia" w:hAnsi="Cambria Math"/>
+                  <w:lang w:val="en-US"/>
+                </w:rPr>
+                <m:t>*l</m:t>
+              </m:r>
+            </m:e>
+            <m:sub>
+              <m:r>
+                <w:rPr>
+                  <w:rFonts w:ascii="Cambria Math" w:eastAsiaTheme="minorEastAsia" w:hAnsi="Cambria Math"/>
+                  <w:lang w:val="en-US"/>
+                </w:rPr>
+                <m:t>e</m:t>
+              </m:r>
+            </m:sub>
+          </m:sSub>
+          <m:sSub>
+            <m:sSubPr>
+              <m:ctrlPr>
+                <w:rPr>
+                  <w:rFonts w:ascii="Cambria Math" w:eastAsiaTheme="minorEastAsia" w:hAnsi="Cambria Math"/>
+                  <w:i/>
+                  <w:lang w:val="en-US"/>
+                </w:rPr>
+              </m:ctrlPr>
+            </m:sSubPr>
+            <m:e>
+              <m:r>
+                <w:rPr>
+                  <w:rFonts w:ascii="Cambria Math" w:eastAsiaTheme="minorEastAsia" w:hAnsi="Cambria Math"/>
+                  <w:lang w:val="en-US"/>
+                </w:rPr>
+                <m:t>A</m:t>
+              </m:r>
+            </m:e>
+            <m:sub>
+              <m:r>
+                <w:rPr>
+                  <w:rFonts w:ascii="Cambria Math" w:eastAsiaTheme="minorEastAsia" w:hAnsi="Cambria Math"/>
+                  <w:lang w:val="en-US"/>
+                </w:rPr>
+                <m:t>e</m:t>
+              </m:r>
+            </m:sub>
+          </m:sSub>
+          <m:r>
+            <w:rPr>
+              <w:rFonts w:ascii="Cambria Math" w:eastAsiaTheme="minorEastAsia" w:hAnsi="Cambria Math"/>
+              <w:lang w:val="en-US"/>
+            </w:rPr>
+            <m:t>=0.124 W</m:t>
+          </m:r>
+        </m:oMath>
+      </m:oMathPara>
+    </w:p>
+    <w:p>
+      <w:pPr>
+        <w:rPr>
+          <w:rFonts w:eastAsiaTheme="minorEastAsia"/>
+          <w:lang w:val="en-US"/>
+        </w:rPr>
+      </w:pPr>
+      <w:r>
+        <w:rPr>
+          <w:rFonts w:eastAsiaTheme="minorEastAsia"/>
+          <w:lang w:val="en-US"/>
+        </w:rPr>
+        <w:tab/>
+      </w:r>
+      <m:oMath>
+        <m:sSub>
+          <m:sSubPr>
+            <m:ctrlPr>
+              <w:rPr>
+                <w:rFonts w:ascii="Cambria Math" w:eastAsiaTheme="minorEastAsia" w:hAnsi="Cambria Math"/>
+                <w:i/>
+                <w:lang w:val="en-US"/>
+              </w:rPr>
+            </m:ctrlPr>
+          </m:sSubPr>
+          <m:e>
+            <m:r>
+              <w:rPr>
+                <w:rFonts w:ascii="Cambria Math" w:eastAsiaTheme="minorEastAsia" w:hAnsi="Cambria Math"/>
+                <w:lang w:val="en-US"/>
+              </w:rPr>
+              <m:t>l</m:t>
+            </m:r>
+          </m:e>
+          <m:sub>
+            <m:r>
+              <w:rPr>
+                <w:rFonts w:ascii="Cambria Math" w:eastAsiaTheme="minorEastAsia" w:hAnsi="Cambria Math"/>
+                <w:lang w:val="en-US"/>
+              </w:rPr>
+              <m:t>e</m:t>
+            </m:r>
+          </m:sub>
+        </m:sSub>
+      </m:oMath>
+      <w:r>
+        <w:rPr>
+          <w:rFonts w:eastAsiaTheme="minorEastAsia"/>
+          <w:lang w:val="en-US"/>
+        </w:rPr>
+        <w:t>= the magnetic path length</w:t>
+      </w:r>
+    </w:p>
+    <w:p>
+      <w:pPr>
+        <w:rPr>
+          <w:rFonts w:eastAsiaTheme="minorEastAsia"/>
+          <w:lang w:val="en-US"/>
+        </w:rPr>
+      </w:pPr>
+      <w:r>
+        <w:rPr>
+          <w:rFonts w:eastAsiaTheme="minorEastAsia"/>
+          <w:lang w:val="en-US"/>
+        </w:rPr>
+        <w:tab/>
+      </w:r>
+      <m:oMath>
+        <m:sSub>
+          <m:sSubPr>
+            <m:ctrlPr>
+              <w:rPr>
+                <w:rFonts w:ascii="Cambria Math" w:eastAsiaTheme="minorEastAsia" w:hAnsi="Cambria Math"/>
+                <w:i/>
+                <w:lang w:val="en-US"/>
+              </w:rPr>
+            </m:ctrlPr>
+          </m:sSubPr>
+          <m:e>
+            <m:r>
+              <w:rPr>
+                <w:rFonts w:ascii="Cambria Math" w:eastAsiaTheme="minorEastAsia" w:hAnsi="Cambria Math"/>
+                <w:lang w:val="en-US"/>
+              </w:rPr>
+              <m:t>A</m:t>
+            </m:r>
+          </m:e>
+          <m:sub>
+            <m:r>
+              <w:rPr>
+                <w:rFonts w:ascii="Cambria Math" w:eastAsiaTheme="minorEastAsia" w:hAnsi="Cambria Math"/>
+                <w:lang w:val="en-US"/>
+              </w:rPr>
+              <m:t>e</m:t>
+            </m:r>
+          </m:sub>
+        </m:sSub>
+      </m:oMath>
+      <w:r>
+        <w:rPr>
+          <w:rFonts w:eastAsiaTheme="minorEastAsia"/>
+          <w:lang w:val="en-US"/>
+        </w:rPr>
+        <w:t>= Cross sec</w:t>
+      </w:r>
+      <w:proofErr w:type="spellStart"/>
+      <w:r>
+        <w:rPr>
+          <w:rFonts w:eastAsiaTheme="minorEastAsia"/>
+          <w:lang w:val="en-US"/>
+        </w:rPr>
+        <w:t>tional</w:t>
+      </w:r>
+      <w:proofErr w:type="spellEnd"/>
+      <w:r>
+        <w:rPr>
+          <w:rFonts w:eastAsiaTheme="minorEastAsia"/>
+          <w:lang w:val="en-US"/>
+        </w:rPr>
+        <w:t xml:space="preserve"> area of the core</w:t>
+      </w:r>
+    </w:p>
+    <w:p>
+      <w:pPr>
+        <w:rPr>
+          <w:rFonts w:eastAsiaTheme="minorEastAsia"/>
+          <w:lang w:val="en-US"/>
+        </w:rPr>
+      </w:pPr>
+    </w:p>
+    <w:p>
+      <w:pPr>
+        <w:pStyle w:val="Balk3"/>
+        <w:rPr>
+          <w:rFonts w:eastAsiaTheme="minorEastAsia"/>
+          <w:lang w:val="en-US"/>
+        </w:rPr>
+      </w:pPr>
+      <w:bookmarkStart w:id="32" w:name="_Toc76193543"/>
+      <w:r>
+        <w:rPr>
+          <w:rFonts w:eastAsiaTheme="minorEastAsia"/>
+          <w:lang w:val="en-US"/>
+        </w:rPr>
+        <w:lastRenderedPageBreak/>
+        <w:t>Copper Losses</w:t>
+      </w:r>
+      <w:bookmarkEnd w:id="32"/>
+    </w:p>
+    <w:p>
+      <w:pPr>
+        <w:rPr>
+          <w:rFonts w:eastAsiaTheme="minorEastAsia"/>
+          <w:lang w:val="en-US"/>
+        </w:rPr>
+      </w:pPr>
+      <w:r>
+        <w:rPr>
+          <w:rFonts w:eastAsiaTheme="minorEastAsia"/>
+          <w:lang w:val="en-US"/>
+        </w:rPr>
+        <w:t>Copper losses of the transformer design can be divided into two parts while on of them is DC losses, other one represents AC losses. Since the cable selection has been done considering the skin depth, the AC and DC resistances can be assumed to be almost the same.</w:t>
+      </w:r>
+    </w:p>
+    <w:p>
+      <w:pPr>
+        <w:rPr>
+          <w:rFonts w:eastAsiaTheme="minorEastAsia"/>
+          <w:lang w:val="en-US"/>
+        </w:rPr>
+      </w:pPr>
+      <m:oMathPara>
+        <m:oMath>
+          <m:sSub>
+            <m:sSubPr>
+              <m:ctrlPr>
+                <w:rPr>
+                  <w:rFonts w:ascii="Cambria Math" w:eastAsiaTheme="minorEastAsia" w:hAnsi="Cambria Math"/>
+                  <w:i/>
+                  <w:lang w:val="en-US"/>
+                </w:rPr>
+              </m:ctrlPr>
+            </m:sSubPr>
+            <m:e>
+              <m:r>
+                <w:rPr>
+                  <w:rFonts w:ascii="Cambria Math" w:eastAsiaTheme="minorEastAsia" w:hAnsi="Cambria Math"/>
+                  <w:lang w:val="en-US"/>
+                </w:rPr>
+                <m:t>R</m:t>
+              </m:r>
+            </m:e>
+            <m:sub>
+              <m:r>
+                <w:rPr>
+                  <w:rFonts w:ascii="Cambria Math" w:eastAsiaTheme="minorEastAsia" w:hAnsi="Cambria Math"/>
+                  <w:lang w:val="en-US"/>
+                </w:rPr>
+                <m:t>pri</m:t>
+              </m:r>
+            </m:sub>
+          </m:sSub>
+          <m:r>
+            <w:rPr>
+              <w:rFonts w:ascii="Cambria Math" w:eastAsiaTheme="minorEastAsia" w:hAnsi="Cambria Math"/>
+              <w:lang w:val="en-US"/>
+            </w:rPr>
+            <m:t>=</m:t>
+          </m:r>
+          <m:f>
+            <m:fPr>
+              <m:ctrlPr>
+                <w:rPr>
+                  <w:rFonts w:ascii="Cambria Math" w:eastAsiaTheme="minorEastAsia" w:hAnsi="Cambria Math"/>
+                  <w:i/>
+                  <w:lang w:val="en-US"/>
+                </w:rPr>
+              </m:ctrlPr>
+            </m:fPr>
+            <m:num>
+              <m:sSub>
+                <m:sSubPr>
+                  <m:ctrlPr>
+                    <w:rPr>
+                      <w:rFonts w:ascii="Cambria Math" w:eastAsiaTheme="minorEastAsia" w:hAnsi="Cambria Math"/>
+                      <w:i/>
+                      <w:lang w:val="en-US"/>
+                    </w:rPr>
+                  </m:ctrlPr>
+                </m:sSubPr>
+                <m:e>
+                  <m:r>
+                    <w:rPr>
+                      <w:rFonts w:ascii="Cambria Math" w:eastAsiaTheme="minorEastAsia" w:hAnsi="Cambria Math"/>
+                      <w:lang w:val="en-US"/>
+                    </w:rPr>
+                    <m:t>N</m:t>
+                  </m:r>
+                </m:e>
+                <m:sub>
+                  <m:r>
+                    <w:rPr>
+                      <w:rFonts w:ascii="Cambria Math" w:eastAsiaTheme="minorEastAsia" w:hAnsi="Cambria Math"/>
+                      <w:lang w:val="en-US"/>
+                    </w:rPr>
+                    <m:t>pri</m:t>
+                  </m:r>
+                </m:sub>
+              </m:sSub>
+              <m:r>
+                <w:rPr>
+                  <w:rFonts w:ascii="Cambria Math" w:eastAsiaTheme="minorEastAsia" w:hAnsi="Cambria Math"/>
+                  <w:lang w:val="en-US"/>
+                </w:rPr>
+                <m:t>*MLT*R</m:t>
+              </m:r>
+            </m:num>
+            <m:den>
+              <m:sSub>
+                <m:sSubPr>
+                  <m:ctrlPr>
+                    <w:rPr>
+                      <w:rFonts w:ascii="Cambria Math" w:eastAsiaTheme="minorEastAsia" w:hAnsi="Cambria Math"/>
+                      <w:i/>
+                      <w:lang w:val="en-US"/>
+                    </w:rPr>
+                  </m:ctrlPr>
+                </m:sSubPr>
+                <m:e>
+                  <m:r>
+                    <w:rPr>
+                      <w:rFonts w:ascii="Cambria Math" w:eastAsiaTheme="minorEastAsia" w:hAnsi="Cambria Math"/>
+                      <w:lang w:val="en-US"/>
+                    </w:rPr>
+                    <m:t>S</m:t>
+                  </m:r>
+                </m:e>
+                <m:sub>
+                  <m:r>
+                    <w:rPr>
+                      <w:rFonts w:ascii="Cambria Math" w:eastAsiaTheme="minorEastAsia" w:hAnsi="Cambria Math"/>
+                      <w:lang w:val="en-US"/>
+                    </w:rPr>
+                    <m:t>pri</m:t>
+                  </m:r>
+                </m:sub>
+              </m:sSub>
+            </m:den>
+          </m:f>
+        </m:oMath>
+      </m:oMathPara>
+    </w:p>
+    <w:p>
+      <w:pPr>
+        <w:rPr>
+          <w:rFonts w:eastAsiaTheme="minorEastAsia"/>
+          <w:lang w:val="en-US"/>
+        </w:rPr>
+      </w:pPr>
+      <w:r>
+        <w:rPr>
+          <w:rFonts w:eastAsiaTheme="minorEastAsia"/>
+          <w:lang w:val="en-US"/>
+        </w:rPr>
+        <w:tab/>
+      </w:r>
+      <m:oMath>
+        <m:r>
+          <w:rPr>
+            <w:rFonts w:ascii="Cambria Math" w:eastAsiaTheme="minorEastAsia" w:hAnsi="Cambria Math"/>
+            <w:lang w:val="en-US"/>
+          </w:rPr>
+          <m:t>R</m:t>
+        </m:r>
+      </m:oMath>
+      <w:r>
+        <w:rPr>
+          <w:rFonts w:eastAsiaTheme="minorEastAsia"/>
+          <w:lang w:val="en-US"/>
+        </w:rPr>
+        <w:t>= Resistance of the cable per meter</w:t>
+      </w:r>
+    </w:p>
+    <w:p>
+      <w:pPr>
+        <w:rPr>
+          <w:rFonts w:eastAsiaTheme="minorEastAsia"/>
+          <w:lang w:val="en-US"/>
+        </w:rPr>
+      </w:pPr>
+      <m:oMathPara>
+        <m:oMath>
+          <m:sSub>
+            <m:sSubPr>
+              <m:ctrlPr>
+                <w:rPr>
+                  <w:rFonts w:ascii="Cambria Math" w:eastAsiaTheme="minorEastAsia" w:hAnsi="Cambria Math"/>
+                  <w:i/>
+                  <w:lang w:val="en-US"/>
+                </w:rPr>
+              </m:ctrlPr>
+            </m:sSubPr>
+            <m:e>
+              <m:r>
+                <w:rPr>
+                  <w:rFonts w:ascii="Cambria Math" w:eastAsiaTheme="minorEastAsia" w:hAnsi="Cambria Math"/>
+                  <w:lang w:val="en-US"/>
+                </w:rPr>
+                <m:t>P</m:t>
+              </m:r>
+            </m:e>
+            <m:sub>
+              <m:r>
+                <w:rPr>
+                  <w:rFonts w:ascii="Cambria Math" w:eastAsiaTheme="minorEastAsia" w:hAnsi="Cambria Math"/>
+                  <w:lang w:val="en-US"/>
+                </w:rPr>
+                <m:t>cu</m:t>
+              </m:r>
+            </m:sub>
+          </m:sSub>
+          <m:r>
+            <w:rPr>
+              <w:rFonts w:ascii="Cambria Math" w:eastAsiaTheme="minorEastAsia" w:hAnsi="Cambria Math"/>
+              <w:lang w:val="en-US"/>
+            </w:rPr>
+            <m:t>=2*</m:t>
+          </m:r>
+          <m:d>
+            <m:dPr>
+              <m:ctrlPr>
+                <w:rPr>
+                  <w:rFonts w:ascii="Cambria Math" w:eastAsiaTheme="minorEastAsia" w:hAnsi="Cambria Math"/>
+                  <w:i/>
+                  <w:lang w:val="en-US"/>
+                </w:rPr>
+              </m:ctrlPr>
+            </m:dPr>
+            <m:e>
+              <m:sSubSup>
+                <m:sSubSupPr>
+                  <m:ctrlPr>
+                    <w:rPr>
+                      <w:rFonts w:ascii="Cambria Math" w:eastAsiaTheme="minorEastAsia" w:hAnsi="Cambria Math"/>
+                      <w:i/>
+                      <w:lang w:val="en-US"/>
+                    </w:rPr>
+                  </m:ctrlPr>
+                </m:sSubSupPr>
+                <m:e>
+                  <m:r>
+                    <w:rPr>
+                      <w:rFonts w:ascii="Cambria Math" w:eastAsiaTheme="minorEastAsia" w:hAnsi="Cambria Math"/>
+                      <w:lang w:val="en-US"/>
+                    </w:rPr>
+                    <m:t>I</m:t>
+                  </m:r>
+                </m:e>
+                <m:sub>
+                  <m:r>
+                    <w:rPr>
+                      <w:rFonts w:ascii="Cambria Math" w:eastAsiaTheme="minorEastAsia" w:hAnsi="Cambria Math"/>
+                      <w:lang w:val="en-US"/>
+                    </w:rPr>
+                    <m:t>pri</m:t>
+                  </m:r>
+                </m:sub>
+                <m:sup>
+                  <m:r>
+                    <w:rPr>
+                      <w:rFonts w:ascii="Cambria Math" w:eastAsiaTheme="minorEastAsia" w:hAnsi="Cambria Math"/>
+                      <w:lang w:val="en-US"/>
+                    </w:rPr>
+                    <m:t>2</m:t>
+                  </m:r>
+                </m:sup>
+              </m:sSubSup>
+              <m:sSub>
+                <m:sSubPr>
+                  <m:ctrlPr>
+                    <w:rPr>
+                      <w:rFonts w:ascii="Cambria Math" w:eastAsiaTheme="minorEastAsia" w:hAnsi="Cambria Math"/>
+                      <w:i/>
+                      <w:lang w:val="en-US"/>
+                    </w:rPr>
+                  </m:ctrlPr>
+                </m:sSubPr>
+                <m:e>
+                  <m:r>
+                    <w:rPr>
+                      <w:rFonts w:ascii="Cambria Math" w:eastAsiaTheme="minorEastAsia" w:hAnsi="Cambria Math"/>
+                      <w:lang w:val="en-US"/>
+                    </w:rPr>
+                    <m:t>R</m:t>
+                  </m:r>
+                </m:e>
+                <m:sub>
+                  <m:r>
+                    <w:rPr>
+                      <w:rFonts w:ascii="Cambria Math" w:eastAsiaTheme="minorEastAsia" w:hAnsi="Cambria Math"/>
+                      <w:lang w:val="en-US"/>
+                    </w:rPr>
+                    <m:t>pri</m:t>
+                  </m:r>
+                </m:sub>
+              </m:sSub>
+              <m:r>
+                <w:rPr>
+                  <w:rFonts w:ascii="Cambria Math" w:eastAsiaTheme="minorEastAsia" w:hAnsi="Cambria Math"/>
+                  <w:lang w:val="en-US"/>
+                </w:rPr>
+                <m:t>+</m:t>
+              </m:r>
+              <m:sSubSup>
+                <m:sSubSupPr>
+                  <m:ctrlPr>
+                    <w:rPr>
+                      <w:rFonts w:ascii="Cambria Math" w:eastAsiaTheme="minorEastAsia" w:hAnsi="Cambria Math"/>
+                      <w:i/>
+                      <w:lang w:val="en-US"/>
+                    </w:rPr>
+                  </m:ctrlPr>
+                </m:sSubSupPr>
+                <m:e>
+                  <m:r>
+                    <w:rPr>
+                      <w:rFonts w:ascii="Cambria Math" w:eastAsiaTheme="minorEastAsia" w:hAnsi="Cambria Math"/>
+                      <w:lang w:val="en-US"/>
+                    </w:rPr>
+                    <m:t>I</m:t>
+                  </m:r>
+                </m:e>
+                <m:sub>
+                  <m:r>
+                    <w:rPr>
+                      <w:rFonts w:ascii="Cambria Math" w:eastAsiaTheme="minorEastAsia" w:hAnsi="Cambria Math"/>
+                      <w:lang w:val="en-US"/>
+                    </w:rPr>
+                    <m:t>sec</m:t>
+                  </m:r>
+                </m:sub>
+                <m:sup>
+                  <m:r>
+                    <w:rPr>
+                      <w:rFonts w:ascii="Cambria Math" w:eastAsiaTheme="minorEastAsia" w:hAnsi="Cambria Math"/>
+                      <w:lang w:val="en-US"/>
+                    </w:rPr>
+                    <m:t>2</m:t>
+                  </m:r>
+                </m:sup>
+              </m:sSubSup>
+              <m:sSub>
+                <m:sSubPr>
+                  <m:ctrlPr>
+                    <w:rPr>
+                      <w:rFonts w:ascii="Cambria Math" w:eastAsiaTheme="minorEastAsia" w:hAnsi="Cambria Math"/>
+                      <w:i/>
+                      <w:lang w:val="en-US"/>
+                    </w:rPr>
+                  </m:ctrlPr>
+                </m:sSubPr>
+                <m:e>
+                  <m:r>
+                    <w:rPr>
+                      <w:rFonts w:ascii="Cambria Math" w:eastAsiaTheme="minorEastAsia" w:hAnsi="Cambria Math"/>
+                      <w:lang w:val="en-US"/>
+                    </w:rPr>
+                    <m:t>R</m:t>
+                  </m:r>
+                </m:e>
+                <m:sub>
+                  <m:r>
+                    <w:rPr>
+                      <w:rFonts w:ascii="Cambria Math" w:eastAsiaTheme="minorEastAsia" w:hAnsi="Cambria Math"/>
+                      <w:lang w:val="en-US"/>
+                    </w:rPr>
+                    <m:t>sec</m:t>
+                  </m:r>
+                </m:sub>
+              </m:sSub>
+            </m:e>
+          </m:d>
+          <m:r>
+            <w:rPr>
+              <w:rFonts w:ascii="Cambria Math" w:eastAsiaTheme="minorEastAsia" w:hAnsi="Cambria Math"/>
+              <w:lang w:val="en-US"/>
+            </w:rPr>
+            <m:t>= 0.2431 W</m:t>
+          </m:r>
+        </m:oMath>
+      </m:oMathPara>
+    </w:p>
+    <w:p>
+      <w:pPr>
+        <w:rPr>
+          <w:rFonts w:eastAsiaTheme="minorEastAsia"/>
+          <w:lang w:val="en-US"/>
+        </w:rPr>
+      </w:pPr>
+      <w:r>
+        <w:rPr>
+          <w:rFonts w:eastAsiaTheme="minorEastAsia"/>
+          <w:lang w:val="en-US"/>
+        </w:rPr>
+        <w:t>Therefore, the total loss of the transformer including core and copper losses considering the skin effect can be calculated as follows:</w:t>
+      </w:r>
+    </w:p>
+    <w:p>
+      <w:pPr>
+        <w:rPr>
+          <w:rFonts w:eastAsiaTheme="minorEastAsia"/>
+          <w:lang w:val="en-US"/>
+        </w:rPr>
+      </w:pPr>
+      <m:oMathPara>
+        <m:oMath>
+          <m:sSub>
+            <m:sSubPr>
+              <m:ctrlPr>
+                <w:rPr>
+                  <w:rFonts w:ascii="Cambria Math" w:eastAsiaTheme="minorEastAsia" w:hAnsi="Cambria Math"/>
+                  <w:i/>
+                  <w:lang w:val="en-US"/>
+                </w:rPr>
+              </m:ctrlPr>
+            </m:sSubPr>
+            <m:e>
+              <m:r>
+                <w:rPr>
+                  <w:rFonts w:ascii="Cambria Math" w:eastAsiaTheme="minorEastAsia" w:hAnsi="Cambria Math"/>
+                  <w:lang w:val="en-US"/>
+                </w:rPr>
+                <m:t>P</m:t>
+              </m:r>
+            </m:e>
+            <m:sub>
+              <m:r>
+                <w:rPr>
+                  <w:rFonts w:ascii="Cambria Math" w:eastAsiaTheme="minorEastAsia" w:hAnsi="Cambria Math"/>
+                  <w:lang w:val="en-US"/>
+                </w:rPr>
+                <m:t>total</m:t>
+              </m:r>
+            </m:sub>
+          </m:sSub>
+          <m:r>
+            <w:rPr>
+              <w:rFonts w:ascii="Cambria Math" w:eastAsiaTheme="minorEastAsia" w:hAnsi="Cambria Math"/>
+              <w:lang w:val="en-US"/>
+            </w:rPr>
+            <m:t>=</m:t>
+          </m:r>
+          <m:sSub>
+            <m:sSubPr>
+              <m:ctrlPr>
+                <w:rPr>
+                  <w:rFonts w:ascii="Cambria Math" w:eastAsiaTheme="minorEastAsia" w:hAnsi="Cambria Math"/>
+                  <w:i/>
+                  <w:lang w:val="en-US"/>
+                </w:rPr>
+              </m:ctrlPr>
+            </m:sSubPr>
+            <m:e>
+              <m:r>
+                <w:rPr>
+                  <w:rFonts w:ascii="Cambria Math" w:eastAsiaTheme="minorEastAsia" w:hAnsi="Cambria Math"/>
+                  <w:lang w:val="en-US"/>
+                </w:rPr>
+                <m:t>P</m:t>
+              </m:r>
+            </m:e>
+            <m:sub>
+              <m:r>
+                <w:rPr>
+                  <w:rFonts w:ascii="Cambria Math" w:eastAsiaTheme="minorEastAsia" w:hAnsi="Cambria Math"/>
+                  <w:lang w:val="en-US"/>
+                </w:rPr>
+                <m:t>fe</m:t>
+              </m:r>
+            </m:sub>
+          </m:sSub>
+          <m:r>
+            <w:rPr>
+              <w:rFonts w:ascii="Cambria Math" w:eastAsiaTheme="minorEastAsia" w:hAnsi="Cambria Math"/>
+              <w:lang w:val="en-US"/>
+            </w:rPr>
+            <m:t>+</m:t>
+          </m:r>
+          <m:sSub>
+            <m:sSubPr>
+              <m:ctrlPr>
+                <w:rPr>
+                  <w:rFonts w:ascii="Cambria Math" w:eastAsiaTheme="minorEastAsia" w:hAnsi="Cambria Math"/>
+                  <w:i/>
+                  <w:lang w:val="en-US"/>
+                </w:rPr>
+              </m:ctrlPr>
+            </m:sSubPr>
+            <m:e>
+              <m:r>
+                <w:rPr>
+                  <w:rFonts w:ascii="Cambria Math" w:eastAsiaTheme="minorEastAsia" w:hAnsi="Cambria Math"/>
+                  <w:lang w:val="en-US"/>
+                </w:rPr>
+                <m:t>P</m:t>
+              </m:r>
+            </m:e>
+            <m:sub>
+              <m:r>
+                <w:rPr>
+                  <w:rFonts w:ascii="Cambria Math" w:eastAsiaTheme="minorEastAsia" w:hAnsi="Cambria Math"/>
+                  <w:lang w:val="en-US"/>
+                </w:rPr>
+                <m:t>cu</m:t>
+              </m:r>
+            </m:sub>
+          </m:sSub>
+          <m:r>
+            <w:rPr>
+              <w:rFonts w:ascii="Cambria Math" w:eastAsiaTheme="minorEastAsia" w:hAnsi="Cambria Math"/>
+              <w:lang w:val="en-US"/>
+            </w:rPr>
+            <m:t>=0.3671 W</m:t>
+          </m:r>
+        </m:oMath>
+      </m:oMathPara>
+    </w:p>
     <w:p>
       <w:pPr>
         <w:jc w:val="left"/>
@@ -21404,12 +22774,20 @@
     </w:p>
     <w:p>
       <w:pPr>
+        <w:jc w:val="left"/>
+        <w:rPr>
+          <w:lang w:val="en-US"/>
+        </w:rPr>
+      </w:pPr>
+    </w:p>
+    <w:p>
+      <w:pPr>
         <w:pStyle w:val="Balk2"/>
         <w:rPr>
           <w:lang w:val="en-US"/>
         </w:rPr>
       </w:pPr>
-      <w:bookmarkStart w:id="29" w:name="_Toc76189301"/>
+      <w:bookmarkStart w:id="33" w:name="_Toc76193544"/>
       <w:r>
         <w:rPr>
           <w:lang w:val="en-US"/>
@@ -21422,7 +22800,7 @@
         </w:rPr>
         <w:t xml:space="preserve"> Loss</w:t>
       </w:r>
-      <w:bookmarkEnd w:id="29"/>
+      <w:bookmarkEnd w:id="33"/>
     </w:p>
     <w:p>
       <w:pPr>
@@ -22226,15 +23604,14 @@
           <w:lang w:val="en-US"/>
         </w:rPr>
       </w:pPr>
-      <w:bookmarkStart w:id="30" w:name="_Toc76189302"/>
-      <w:r>
-        <w:rPr>
-          <w:lang w:val="en-US"/>
-        </w:rPr>
-        <w:lastRenderedPageBreak/>
+      <w:bookmarkStart w:id="34" w:name="_Toc76193545"/>
+      <w:r>
+        <w:rPr>
+          <w:lang w:val="en-US"/>
+        </w:rPr>
         <w:t>Diode Loss</w:t>
       </w:r>
-      <w:bookmarkEnd w:id="30"/>
+      <w:bookmarkEnd w:id="34"/>
     </w:p>
     <w:p>
       <w:pPr>
@@ -22796,7 +24173,7 @@
           <w:lang w:val="en-US"/>
         </w:rPr>
       </w:pPr>
-      <w:bookmarkStart w:id="31" w:name="_Toc76189303"/>
+      <w:bookmarkStart w:id="35" w:name="_Toc76193546"/>
       <w:r>
         <w:rPr>
           <w:lang w:val="en-US"/>
@@ -22815,7 +24192,7 @@
         </w:rPr>
         <w:t xml:space="preserve"> Loss</w:t>
       </w:r>
-      <w:bookmarkEnd w:id="31"/>
+      <w:bookmarkEnd w:id="35"/>
     </w:p>
     <w:p>
       <w:pPr>
@@ -23045,7 +24422,7 @@
           <w:lang w:val="en-US"/>
         </w:rPr>
       </w:pPr>
-      <w:bookmarkStart w:id="32" w:name="_Toc76189304"/>
+      <w:bookmarkStart w:id="36" w:name="_Toc76193547"/>
       <w:r>
         <w:rPr>
           <w:lang w:val="en-US"/>
@@ -23053,7 +24430,7 @@
         <w:lastRenderedPageBreak/>
         <w:t>PCB Design</w:t>
       </w:r>
-      <w:bookmarkEnd w:id="32"/>
+      <w:bookmarkEnd w:id="36"/>
     </w:p>
     <w:p>
       <w:pPr>
@@ -23295,7 +24672,7 @@
           <w:lang w:val="en-US"/>
         </w:rPr>
       </w:pPr>
-      <w:bookmarkStart w:id="33" w:name="_Ref70871129"/>
+      <w:bookmarkStart w:id="37" w:name="_Ref70871129"/>
       <w:r>
         <w:rPr>
           <w:lang w:val="en-US"/>
@@ -23333,7 +24710,7 @@
         </w:rPr>
         <w:fldChar w:fldCharType="end"/>
       </w:r>
-      <w:bookmarkEnd w:id="33"/>
+      <w:bookmarkEnd w:id="37"/>
       <w:r>
         <w:rPr>
           <w:lang w:val="en-US"/>
@@ -23498,7 +24875,7 @@
           <w:lang w:val="en-US"/>
         </w:rPr>
       </w:pPr>
-      <w:bookmarkStart w:id="34" w:name="_Ref70871629"/>
+      <w:bookmarkStart w:id="38" w:name="_Ref70871629"/>
       <w:r>
         <w:rPr>
           <w:lang w:val="en-US"/>
@@ -23536,7 +24913,7 @@
         </w:rPr>
         <w:fldChar w:fldCharType="end"/>
       </w:r>
-      <w:bookmarkEnd w:id="34"/>
+      <w:bookmarkEnd w:id="38"/>
       <w:r>
         <w:rPr>
           <w:lang w:val="en-US"/>
@@ -23683,7 +25060,7 @@
           <w:lang w:val="en-US"/>
         </w:rPr>
       </w:pPr>
-      <w:bookmarkStart w:id="35" w:name="_Toc76189305"/>
+      <w:bookmarkStart w:id="39" w:name="_Toc76193548"/>
       <w:r>
         <w:rPr>
           <w:lang w:val="en-US"/>
@@ -23691,7 +25068,7 @@
         <w:lastRenderedPageBreak/>
         <w:t>Conclusion</w:t>
       </w:r>
-      <w:bookmarkEnd w:id="35"/>
+      <w:bookmarkEnd w:id="39"/>
     </w:p>
     <w:p>
       <w:pPr>

</xml_diff>